<commit_message>
Programterv vázlat javítása kész
</commit_message>
<xml_diff>
--- a/docs/Programterv.docx
+++ b/docs/Programterv.docx
@@ -36,11 +36,17 @@
         <w:jc w:val="both"/>
         <w:rPr>
           <w:rFonts w:cs="Times New Roman"/>
+          <w:b/>
+          <w:color w:val="0D0D0D" w:themeColor="text1" w:themeTint="F2"/>
+          <w:u w:val="single"/>
         </w:rPr>
       </w:pPr>
       <w:r>
         <w:rPr>
           <w:rFonts w:cs="Times New Roman"/>
+          <w:b/>
+          <w:color w:val="0D0D0D" w:themeColor="text1" w:themeTint="F2"/>
+          <w:u w:val="single"/>
         </w:rPr>
         <w:t>A program</w:t>
       </w:r>
@@ -132,7 +138,19 @@
         <w:rPr>
           <w:rFonts w:cs="Times New Roman"/>
         </w:rPr>
-        <w:t>A kép alatt található egy gomb, melynek megnyomására előhozza a felhasználónak a megfelelő képletet tartalmazó űrlapot, mellyel a felhasználó ki tudja számoltatni a kívánt síkidom területét</w:t>
+        <w:t>A kép alatt található egy gomb, melynek megnyomására előhozza a felhasználónak a megfelelő képlete</w:t>
+      </w:r>
+      <w:r>
+        <w:rPr>
+          <w:rFonts w:cs="Times New Roman"/>
+        </w:rPr>
+        <w:t>ket</w:t>
+      </w:r>
+      <w:r>
+        <w:rPr>
+          <w:rFonts w:cs="Times New Roman"/>
+        </w:rPr>
+        <w:t xml:space="preserve"> tartalmazó űrlapot, mellyel a felhasználó ki tudja számoltatni a kívánt síkidom területét</w:t>
       </w:r>
       <w:r>
         <w:rPr>
@@ -171,11 +189,17 @@
         <w:jc w:val="both"/>
         <w:rPr>
           <w:rFonts w:cs="Times New Roman"/>
+          <w:b/>
+          <w:color w:val="0D0D0D" w:themeColor="text1" w:themeTint="F2"/>
+          <w:u w:val="single"/>
         </w:rPr>
       </w:pPr>
       <w:r>
         <w:rPr>
           <w:rFonts w:cs="Times New Roman"/>
+          <w:b/>
+          <w:color w:val="0D0D0D" w:themeColor="text1" w:themeTint="F2"/>
+          <w:u w:val="single"/>
         </w:rPr>
         <w:t>A promóciós weboldal</w:t>
       </w:r>
@@ -193,88 +217,12 @@
         <w:jc w:val="both"/>
       </w:pPr>
       <w:r>
-        <w:t xml:space="preserve">A felhasználók a weboldal legtetején egy navigációs menüvel találkoznak, mellyel </w:t>
-      </w:r>
-      <w:proofErr w:type="spellStart"/>
-      <w:r>
-        <w:t>h</w:t>
-      </w:r>
-      <w:r>
-        <w:t>y</w:t>
-      </w:r>
-      <w:r>
-        <w:t>per</w:t>
-      </w:r>
-      <w:r>
-        <w:t>linkek</w:t>
-      </w:r>
-      <w:proofErr w:type="spellEnd"/>
-      <w:r>
-        <w:t xml:space="preserve"> </w:t>
-      </w:r>
-      <w:r>
-        <w:t>segítségével ugrálhat a felhasználó az oldalon található tartalmak között.</w:t>
-      </w:r>
-      <w:r>
-        <w:t xml:space="preserve"> </w:t>
-      </w:r>
-      <w:r>
-        <w:t xml:space="preserve">A navigációs menü alatt található egy </w:t>
-      </w:r>
-      <w:proofErr w:type="spellStart"/>
-      <w:r>
-        <w:t>header</w:t>
-      </w:r>
-      <w:proofErr w:type="spellEnd"/>
-      <w:r>
-        <w:t xml:space="preserve">, amiben a program letöltési gombja található. A </w:t>
-      </w:r>
-      <w:proofErr w:type="spellStart"/>
-      <w:r>
-        <w:t>header</w:t>
-      </w:r>
-      <w:proofErr w:type="spellEnd"/>
-      <w:r>
-        <w:t xml:space="preserve"> után a felhasználók a program különböző tulajdonságairól olvashatnak. A weboldal alján található egy űrlap. Az űrlapon kötelező a felhasználóknak </w:t>
-      </w:r>
-      <w:r>
-        <w:t xml:space="preserve">kötelező </w:t>
-      </w:r>
-      <w:r>
-        <w:t>megadni saját nevüket, e-mail címüket, illetve az üzenetet. Az űrlap segítségével a felhasználók kapcsolatba tudnak lépni a fejlesztőkkel</w:t>
-      </w:r>
-      <w:r>
-        <w:t xml:space="preserve"> a </w:t>
-      </w:r>
-      <w:hyperlink r:id="rId4" w:history="1">
-        <w:r>
-          <w:rPr>
-            <w:rStyle w:val="Hiperhivatkozs"/>
-          </w:rPr>
-          <w:t>fejleszok@KoZiGi.hu</w:t>
-        </w:r>
-      </w:hyperlink>
-      <w:r>
-        <w:t xml:space="preserve"> e-mail címen</w:t>
-      </w:r>
-      <w:r>
-        <w:t>, annak érdekében, hogy esetleges hibákat, kérdéseket, egyéb észrevételeket j</w:t>
+        <w:t>A weboldalon a felhasználók letölthetik a promotált</w:t>
       </w:r>
       <w:bookmarkStart w:id="0" w:name="_GoBack"/>
       <w:bookmarkEnd w:id="0"/>
       <w:r>
-        <w:t xml:space="preserve">elezzenek a </w:t>
-      </w:r>
-      <w:proofErr w:type="spellStart"/>
-      <w:r>
-        <w:t>promotált</w:t>
-      </w:r>
-      <w:proofErr w:type="spellEnd"/>
-      <w:r>
-        <w:t xml:space="preserve"> </w:t>
-      </w:r>
-      <w:r>
-        <w:t>programmal kapcsolatban.</w:t>
+        <w:t xml:space="preserve"> programot.</w:t>
       </w:r>
     </w:p>
     <w:p>
@@ -282,46 +230,119 @@
         <w:jc w:val="both"/>
       </w:pPr>
       <w:r>
-        <w:t xml:space="preserve">A weboldal </w:t>
-      </w:r>
-      <w:proofErr w:type="spellStart"/>
-      <w:r>
-        <w:t>reszponzív</w:t>
-      </w:r>
-      <w:proofErr w:type="spellEnd"/>
-      <w:r>
-        <w:t xml:space="preserve">, 3 féle megjelenítési formát tartalmaz. </w:t>
-      </w:r>
-      <w:r>
-        <w:t xml:space="preserve">Egyet a nagyméretű képernyőkhöz, egyet a </w:t>
-      </w:r>
-      <w:proofErr w:type="spellStart"/>
-      <w:r>
-        <w:t>kisméretűkhöz</w:t>
-      </w:r>
-      <w:proofErr w:type="spellEnd"/>
-      <w:r>
-        <w:t xml:space="preserve"> és egyet a közepes méretű képernyőkhöz.</w:t>
-      </w:r>
-      <w:r>
-        <w:t xml:space="preserve"> A weboldalon a felhasználók </w:t>
-      </w:r>
-      <w:r>
-        <w:t xml:space="preserve">letölthetik a </w:t>
-      </w:r>
-      <w:proofErr w:type="spellStart"/>
-      <w:r>
-        <w:t>promotált</w:t>
-      </w:r>
-      <w:proofErr w:type="spellEnd"/>
-      <w:r>
-        <w:t xml:space="preserve"> programot.</w:t>
-      </w:r>
-      <w:r>
-        <w:t xml:space="preserve"> </w:t>
+        <w:t>A felhasználók a weboldal legtetején egy navigációs menüvel találkoznak, mellyel h</w:t>
+      </w:r>
+      <w:r>
+        <w:t>y</w:t>
+      </w:r>
+      <w:r>
+        <w:t>per</w:t>
+      </w:r>
+      <w:r>
+        <w:t xml:space="preserve">linkek </w:t>
+      </w:r>
+      <w:r>
+        <w:t>segítségével ugrálhat a felhasználó az oldalon található tartalmak között.</w:t>
+      </w:r>
+      <w:r>
+        <w:t xml:space="preserve"> A navigációs menü alatt található egy </w:t>
+      </w:r>
+      <w:r>
+        <w:t>header</w:t>
+      </w:r>
+      <w:r>
+        <w:t xml:space="preserve">, amiben a program letöltési gombja található. A </w:t>
+      </w:r>
+      <w:r>
+        <w:t>header</w:t>
+      </w:r>
+      <w:r>
+        <w:t xml:space="preserve"> után a felhasználók a program különböző tulajdonságairól olvashatnak.</w:t>
+      </w:r>
+    </w:p>
+    <w:p>
+      <w:pPr>
+        <w:jc w:val="both"/>
+      </w:pPr>
+      <w:r>
+        <w:t xml:space="preserve">A weboldal alján található egy űrlap. Az űrlapon kötelező a felhasználóknak </w:t>
+      </w:r>
+      <w:r>
+        <w:t xml:space="preserve">kötelező </w:t>
+      </w:r>
+      <w:r>
+        <w:t>megadni saját nevüket, e-mail címüket, illetve az üzenetet.</w:t>
+      </w:r>
+      <w:r>
+        <w:t xml:space="preserve"> Az üzenetet az űrlap végén található gombbal küldhetik el. A sikeres üzenetküldés esetén a felhasználók kapnak egy előugró ablakos jelzést arról</w:t>
+      </w:r>
+      <w:r>
+        <w:t>,</w:t>
+      </w:r>
+      <w:r>
+        <w:t xml:space="preserve"> hogy sikerült elküldeniük az üzenetet.</w:t>
+      </w:r>
+      <w:r>
+        <w:t xml:space="preserve"> Az űrlap segítségével a felhasználók kapcsolatba tudnak lépni a fejlesztőkkel</w:t>
+      </w:r>
+      <w:r>
+        <w:t>, annak érdekében, hogy észrev</w:t>
+      </w:r>
+      <w:r>
+        <w:t>é</w:t>
+      </w:r>
+      <w:r>
+        <w:t>teleket, esetleges hibákat jelezzenek a fejlesztőknek.</w:t>
+      </w:r>
+      <w:r>
+        <w:t xml:space="preserve"> A</w:t>
+      </w:r>
+      <w:r>
+        <w:t xml:space="preserve"> sikeres üzenetküldés egy SQL adatbázisba kerül, amit később a fejlesztők meg tudnak t</w:t>
+      </w:r>
+      <w:r>
+        <w:t xml:space="preserve">ekinteni a </w:t>
+      </w:r>
+      <w:r>
+        <w:t>„</w:t>
+      </w:r>
+      <w:r>
+        <w:t>phpmyadmin</w:t>
+      </w:r>
+      <w:r>
+        <w:t>”</w:t>
+      </w:r>
+      <w:r>
+        <w:t xml:space="preserve"> felületen.</w:t>
+      </w:r>
+    </w:p>
+    <w:p>
+      <w:pPr>
+        <w:jc w:val="both"/>
+      </w:pPr>
+      <w:r>
+        <w:t xml:space="preserve">A weboldal reszponzív, 3 féle megjelenítési formát tartalmaz. </w:t>
+      </w:r>
+      <w:r>
+        <w:t>Egyet a nagyméretű képernyőkhöz, egyet a kisméretű</w:t>
+      </w:r>
+      <w:r>
+        <w:t>e</w:t>
+      </w:r>
+      <w:r>
+        <w:t>kh</w:t>
+      </w:r>
+      <w:r>
+        <w:t>e</w:t>
+      </w:r>
+      <w:r>
+        <w:t>z és egyet a közepes méretű képernyőkhöz.</w:t>
       </w:r>
     </w:p>
     <w:sectPr>
+      <w:headerReference w:type="even" r:id="rId7"/>
+      <w:headerReference w:type="default" r:id="rId8"/>
+      <w:headerReference w:type="first" r:id="rId9"/>
       <w:pgSz w:w="11906" w:h="16838"/>
       <w:pgMar w:top="1417" w:right="1417" w:bottom="1417" w:left="1417" w:header="708" w:footer="708" w:gutter="0"/>
       <w:cols w:space="708"/>
@@ -329,6 +350,191 @@
     </w:sectPr>
   </w:body>
 </w:document>
+</file>
+
+<file path=word/endnotes.xml><?xml version="1.0" encoding="utf-8"?>
+<w:endnotes xmlns:wpc="http://schemas.microsoft.com/office/word/2010/wordprocessingCanvas" xmlns:cx="http://schemas.microsoft.com/office/drawing/2014/chartex" xmlns:cx1="http://schemas.microsoft.com/office/drawing/2015/9/8/chartex" xmlns:mc="http://schemas.openxmlformats.org/markup-compatibility/2006" xmlns:o="urn:schemas-microsoft-com:office:office" xmlns:r="http://schemas.openxmlformats.org/officeDocument/2006/relationships" xmlns:m="http://schemas.openxmlformats.org/officeDocument/2006/math" xmlns:v="urn:schemas-microsoft-com:vml" xmlns:wp14="http://schemas.microsoft.com/office/word/2010/wordprocessingDrawing" xmlns:wp="http://schemas.openxmlformats.org/drawingml/2006/wordprocessingDrawing" xmlns:w10="urn:schemas-microsoft-com:office:word" xmlns:w="http://schemas.openxmlformats.org/wordprocessingml/2006/main" xmlns:w14="http://schemas.microsoft.com/office/word/2010/wordml" xmlns:w15="http://schemas.microsoft.com/office/word/2012/wordml" xmlns:w16se="http://schemas.microsoft.com/office/word/2015/wordml/symex" xmlns:wpg="http://schemas.microsoft.com/office/word/2010/wordprocessingGroup" xmlns:wpi="http://schemas.microsoft.com/office/word/2010/wordprocessingInk" xmlns:wne="http://schemas.microsoft.com/office/word/2006/wordml" xmlns:wps="http://schemas.microsoft.com/office/word/2010/wordprocessingShape" mc:Ignorable="w14 w15 w16se wp14">
+  <w:endnote w:type="separator" w:id="-1">
+    <w:p>
+      <w:pPr>
+        <w:spacing w:after="0" w:line="240" w:lineRule="auto"/>
+      </w:pPr>
+      <w:r>
+        <w:separator/>
+      </w:r>
+    </w:p>
+  </w:endnote>
+  <w:endnote w:type="continuationSeparator" w:id="0">
+    <w:p>
+      <w:pPr>
+        <w:spacing w:after="0" w:line="240" w:lineRule="auto"/>
+      </w:pPr>
+      <w:r>
+        <w:continuationSeparator/>
+      </w:r>
+    </w:p>
+  </w:endnote>
+</w:endnotes>
+</file>
+
+<file path=word/footnotes.xml><?xml version="1.0" encoding="utf-8"?>
+<w:footnotes xmlns:wpc="http://schemas.microsoft.com/office/word/2010/wordprocessingCanvas" xmlns:cx="http://schemas.microsoft.com/office/drawing/2014/chartex" xmlns:cx1="http://schemas.microsoft.com/office/drawing/2015/9/8/chartex" xmlns:mc="http://schemas.openxmlformats.org/markup-compatibility/2006" xmlns:o="urn:schemas-microsoft-com:office:office" xmlns:r="http://schemas.openxmlformats.org/officeDocument/2006/relationships" xmlns:m="http://schemas.openxmlformats.org/officeDocument/2006/math" xmlns:v="urn:schemas-microsoft-com:vml" xmlns:wp14="http://schemas.microsoft.com/office/word/2010/wordprocessingDrawing" xmlns:wp="http://schemas.openxmlformats.org/drawingml/2006/wordprocessingDrawing" xmlns:w10="urn:schemas-microsoft-com:office:word" xmlns:w="http://schemas.openxmlformats.org/wordprocessingml/2006/main" xmlns:w14="http://schemas.microsoft.com/office/word/2010/wordml" xmlns:w15="http://schemas.microsoft.com/office/word/2012/wordml" xmlns:w16se="http://schemas.microsoft.com/office/word/2015/wordml/symex" xmlns:wpg="http://schemas.microsoft.com/office/word/2010/wordprocessingGroup" xmlns:wpi="http://schemas.microsoft.com/office/word/2010/wordprocessingInk" xmlns:wne="http://schemas.microsoft.com/office/word/2006/wordml" xmlns:wps="http://schemas.microsoft.com/office/word/2010/wordprocessingShape" mc:Ignorable="w14 w15 w16se wp14">
+  <w:footnote w:type="separator" w:id="-1">
+    <w:p>
+      <w:pPr>
+        <w:spacing w:after="0" w:line="240" w:lineRule="auto"/>
+      </w:pPr>
+      <w:r>
+        <w:separator/>
+      </w:r>
+    </w:p>
+  </w:footnote>
+  <w:footnote w:type="continuationSeparator" w:id="0">
+    <w:p>
+      <w:pPr>
+        <w:spacing w:after="0" w:line="240" w:lineRule="auto"/>
+      </w:pPr>
+      <w:r>
+        <w:continuationSeparator/>
+      </w:r>
+    </w:p>
+  </w:footnote>
+</w:footnotes>
+</file>
+
+<file path=word/header1.xml><?xml version="1.0" encoding="utf-8"?>
+<w:hdr xmlns:wpc="http://schemas.microsoft.com/office/word/2010/wordprocessingCanvas" xmlns:cx="http://schemas.microsoft.com/office/drawing/2014/chartex" xmlns:cx1="http://schemas.microsoft.com/office/drawing/2015/9/8/chartex" xmlns:mc="http://schemas.openxmlformats.org/markup-compatibility/2006" xmlns:o="urn:schemas-microsoft-com:office:office" xmlns:r="http://schemas.openxmlformats.org/officeDocument/2006/relationships" xmlns:m="http://schemas.openxmlformats.org/officeDocument/2006/math" xmlns:v="urn:schemas-microsoft-com:vml" xmlns:wp14="http://schemas.microsoft.com/office/word/2010/wordprocessingDrawing" xmlns:wp="http://schemas.openxmlformats.org/drawingml/2006/wordprocessingDrawing" xmlns:w10="urn:schemas-microsoft-com:office:word" xmlns:w="http://schemas.openxmlformats.org/wordprocessingml/2006/main" xmlns:w14="http://schemas.microsoft.com/office/word/2010/wordml" xmlns:w15="http://schemas.microsoft.com/office/word/2012/wordml" xmlns:w16se="http://schemas.microsoft.com/office/word/2015/wordml/symex" xmlns:wpg="http://schemas.microsoft.com/office/word/2010/wordprocessingGroup" xmlns:wpi="http://schemas.microsoft.com/office/word/2010/wordprocessingInk" xmlns:wne="http://schemas.microsoft.com/office/word/2006/wordml" xmlns:wps="http://schemas.microsoft.com/office/word/2010/wordprocessingShape" mc:Ignorable="w14 w15 w16se wp14">
+  <w:p>
+    <w:pPr>
+      <w:pStyle w:val="lfej"/>
+    </w:pPr>
+    <w:r>
+      <w:rPr>
+        <w:noProof/>
+      </w:rPr>
+      <w:pict>
+        <v:shapetype id="_x0000_t136" coordsize="21600,21600" o:spt="136" adj="10800" path="m@7,l@8,m@5,21600l@6,21600e">
+          <v:formulas>
+            <v:f eqn="sum #0 0 10800"/>
+            <v:f eqn="prod #0 2 1"/>
+            <v:f eqn="sum 21600 0 @1"/>
+            <v:f eqn="sum 0 0 @2"/>
+            <v:f eqn="sum 21600 0 @3"/>
+            <v:f eqn="if @0 @3 0"/>
+            <v:f eqn="if @0 21600 @1"/>
+            <v:f eqn="if @0 0 @2"/>
+            <v:f eqn="if @0 @4 21600"/>
+            <v:f eqn="mid @5 @6"/>
+            <v:f eqn="mid @8 @5"/>
+            <v:f eqn="mid @7 @8"/>
+            <v:f eqn="mid @6 @7"/>
+            <v:f eqn="sum @6 0 @5"/>
+          </v:formulas>
+          <v:path textpathok="t" o:connecttype="custom" o:connectlocs="@9,0;@10,10800;@11,21600;@12,10800" o:connectangles="270,180,90,0"/>
+          <v:textpath on="t" fitshape="t"/>
+          <v:handles>
+            <v:h position="#0,bottomRight" xrange="6629,14971"/>
+          </v:handles>
+          <o:lock v:ext="edit" text="t" shapetype="t"/>
+        </v:shapetype>
+        <v:shape id="PowerPlusWaterMarkObject1243579" o:spid="_x0000_s2051" type="#_x0000_t136" style="position:absolute;margin-left:0;margin-top:0;width:479.65pt;height:159.85pt;rotation:315;z-index:-251655168;mso-position-horizontal:center;mso-position-horizontal-relative:margin;mso-position-vertical:center;mso-position-vertical-relative:margin" o:allowincell="f" fillcolor="#ffa3a3" stroked="f">
+          <v:fill opacity=".5"/>
+          <v:textpath style="font-family:&quot;Times New Roman&quot;;font-size:1pt" string="VÁZLAT"/>
+        </v:shape>
+      </w:pict>
+    </w:r>
+  </w:p>
+</w:hdr>
+</file>
+
+<file path=word/header2.xml><?xml version="1.0" encoding="utf-8"?>
+<w:hdr xmlns:wpc="http://schemas.microsoft.com/office/word/2010/wordprocessingCanvas" xmlns:cx="http://schemas.microsoft.com/office/drawing/2014/chartex" xmlns:cx1="http://schemas.microsoft.com/office/drawing/2015/9/8/chartex" xmlns:mc="http://schemas.openxmlformats.org/markup-compatibility/2006" xmlns:o="urn:schemas-microsoft-com:office:office" xmlns:r="http://schemas.openxmlformats.org/officeDocument/2006/relationships" xmlns:m="http://schemas.openxmlformats.org/officeDocument/2006/math" xmlns:v="urn:schemas-microsoft-com:vml" xmlns:wp14="http://schemas.microsoft.com/office/word/2010/wordprocessingDrawing" xmlns:wp="http://schemas.openxmlformats.org/drawingml/2006/wordprocessingDrawing" xmlns:w10="urn:schemas-microsoft-com:office:word" xmlns:w="http://schemas.openxmlformats.org/wordprocessingml/2006/main" xmlns:w14="http://schemas.microsoft.com/office/word/2010/wordml" xmlns:w15="http://schemas.microsoft.com/office/word/2012/wordml" xmlns:w16se="http://schemas.microsoft.com/office/word/2015/wordml/symex" xmlns:wpg="http://schemas.microsoft.com/office/word/2010/wordprocessingGroup" xmlns:wpi="http://schemas.microsoft.com/office/word/2010/wordprocessingInk" xmlns:wne="http://schemas.microsoft.com/office/word/2006/wordml" xmlns:wps="http://schemas.microsoft.com/office/word/2010/wordprocessingShape" mc:Ignorable="w14 w15 w16se wp14">
+  <w:p>
+    <w:pPr>
+      <w:pStyle w:val="lfej"/>
+    </w:pPr>
+    <w:r>
+      <w:rPr>
+        <w:noProof/>
+      </w:rPr>
+      <w:pict>
+        <v:shapetype id="_x0000_t136" coordsize="21600,21600" o:spt="136" adj="10800" path="m@7,l@8,m@5,21600l@6,21600e">
+          <v:formulas>
+            <v:f eqn="sum #0 0 10800"/>
+            <v:f eqn="prod #0 2 1"/>
+            <v:f eqn="sum 21600 0 @1"/>
+            <v:f eqn="sum 0 0 @2"/>
+            <v:f eqn="sum 21600 0 @3"/>
+            <v:f eqn="if @0 @3 0"/>
+            <v:f eqn="if @0 21600 @1"/>
+            <v:f eqn="if @0 0 @2"/>
+            <v:f eqn="if @0 @4 21600"/>
+            <v:f eqn="mid @5 @6"/>
+            <v:f eqn="mid @8 @5"/>
+            <v:f eqn="mid @7 @8"/>
+            <v:f eqn="mid @6 @7"/>
+            <v:f eqn="sum @6 0 @5"/>
+          </v:formulas>
+          <v:path textpathok="t" o:connecttype="custom" o:connectlocs="@9,0;@10,10800;@11,21600;@12,10800" o:connectangles="270,180,90,0"/>
+          <v:textpath on="t" fitshape="t"/>
+          <v:handles>
+            <v:h position="#0,bottomRight" xrange="6629,14971"/>
+          </v:handles>
+          <o:lock v:ext="edit" text="t" shapetype="t"/>
+        </v:shapetype>
+        <v:shape id="PowerPlusWaterMarkObject1243580" o:spid="_x0000_s2052" type="#_x0000_t136" style="position:absolute;margin-left:0;margin-top:0;width:479.65pt;height:159.85pt;rotation:315;z-index:-251653120;mso-position-horizontal:center;mso-position-horizontal-relative:margin;mso-position-vertical:center;mso-position-vertical-relative:margin" o:allowincell="f" fillcolor="#ffa3a3" stroked="f">
+          <v:fill opacity=".5"/>
+          <v:textpath style="font-family:&quot;Times New Roman&quot;;font-size:1pt" string="VÁZLAT"/>
+        </v:shape>
+      </w:pict>
+    </w:r>
+  </w:p>
+</w:hdr>
+</file>
+
+<file path=word/header3.xml><?xml version="1.0" encoding="utf-8"?>
+<w:hdr xmlns:wpc="http://schemas.microsoft.com/office/word/2010/wordprocessingCanvas" xmlns:cx="http://schemas.microsoft.com/office/drawing/2014/chartex" xmlns:cx1="http://schemas.microsoft.com/office/drawing/2015/9/8/chartex" xmlns:mc="http://schemas.openxmlformats.org/markup-compatibility/2006" xmlns:o="urn:schemas-microsoft-com:office:office" xmlns:r="http://schemas.openxmlformats.org/officeDocument/2006/relationships" xmlns:m="http://schemas.openxmlformats.org/officeDocument/2006/math" xmlns:v="urn:schemas-microsoft-com:vml" xmlns:wp14="http://schemas.microsoft.com/office/word/2010/wordprocessingDrawing" xmlns:wp="http://schemas.openxmlformats.org/drawingml/2006/wordprocessingDrawing" xmlns:w10="urn:schemas-microsoft-com:office:word" xmlns:w="http://schemas.openxmlformats.org/wordprocessingml/2006/main" xmlns:w14="http://schemas.microsoft.com/office/word/2010/wordml" xmlns:w15="http://schemas.microsoft.com/office/word/2012/wordml" xmlns:w16se="http://schemas.microsoft.com/office/word/2015/wordml/symex" xmlns:wpg="http://schemas.microsoft.com/office/word/2010/wordprocessingGroup" xmlns:wpi="http://schemas.microsoft.com/office/word/2010/wordprocessingInk" xmlns:wne="http://schemas.microsoft.com/office/word/2006/wordml" xmlns:wps="http://schemas.microsoft.com/office/word/2010/wordprocessingShape" mc:Ignorable="w14 w15 w16se wp14">
+  <w:p>
+    <w:pPr>
+      <w:pStyle w:val="lfej"/>
+    </w:pPr>
+    <w:r>
+      <w:rPr>
+        <w:noProof/>
+      </w:rPr>
+      <w:pict>
+        <v:shapetype id="_x0000_t136" coordsize="21600,21600" o:spt="136" adj="10800" path="m@7,l@8,m@5,21600l@6,21600e">
+          <v:formulas>
+            <v:f eqn="sum #0 0 10800"/>
+            <v:f eqn="prod #0 2 1"/>
+            <v:f eqn="sum 21600 0 @1"/>
+            <v:f eqn="sum 0 0 @2"/>
+            <v:f eqn="sum 21600 0 @3"/>
+            <v:f eqn="if @0 @3 0"/>
+            <v:f eqn="if @0 21600 @1"/>
+            <v:f eqn="if @0 0 @2"/>
+            <v:f eqn="if @0 @4 21600"/>
+            <v:f eqn="mid @5 @6"/>
+            <v:f eqn="mid @8 @5"/>
+            <v:f eqn="mid @7 @8"/>
+            <v:f eqn="mid @6 @7"/>
+            <v:f eqn="sum @6 0 @5"/>
+          </v:formulas>
+          <v:path textpathok="t" o:connecttype="custom" o:connectlocs="@9,0;@10,10800;@11,21600;@12,10800" o:connectangles="270,180,90,0"/>
+          <v:textpath on="t" fitshape="t"/>
+          <v:handles>
+            <v:h position="#0,bottomRight" xrange="6629,14971"/>
+          </v:handles>
+          <o:lock v:ext="edit" text="t" shapetype="t"/>
+        </v:shapetype>
+        <v:shape id="PowerPlusWaterMarkObject1243578" o:spid="_x0000_s2050" type="#_x0000_t136" style="position:absolute;margin-left:0;margin-top:0;width:479.65pt;height:159.85pt;rotation:315;z-index:-251657216;mso-position-horizontal:center;mso-position-horizontal-relative:margin;mso-position-vertical:center;mso-position-vertical-relative:margin" o:allowincell="f" fillcolor="#ffa3a3" stroked="f">
+          <v:fill opacity=".5"/>
+          <v:textpath style="font-family:&quot;Times New Roman&quot;;font-size:1pt" string="VÁZLAT"/>
+        </v:shape>
+      </w:pict>
+    </w:r>
+  </w:p>
+</w:hdr>
 </file>
 
 <file path=word/styles.xml><?xml version="1.0" encoding="utf-8"?>
@@ -836,6 +1042,58 @@
       <w:u w:val="single"/>
     </w:rPr>
   </w:style>
+  <w:style w:type="paragraph" w:styleId="lfej">
+    <w:name w:val="header"/>
+    <w:basedOn w:val="Norml"/>
+    <w:link w:val="lfejChar"/>
+    <w:uiPriority w:val="99"/>
+    <w:unhideWhenUsed/>
+    <w:rsid w:val="00492D1C"/>
+    <w:pPr>
+      <w:tabs>
+        <w:tab w:val="center" w:pos="4536"/>
+        <w:tab w:val="right" w:pos="9072"/>
+      </w:tabs>
+      <w:spacing w:after="0" w:line="240" w:lineRule="auto"/>
+    </w:pPr>
+  </w:style>
+  <w:style w:type="character" w:customStyle="1" w:styleId="lfejChar">
+    <w:name w:val="Élőfej Char"/>
+    <w:basedOn w:val="Bekezdsalapbettpusa"/>
+    <w:link w:val="lfej"/>
+    <w:uiPriority w:val="99"/>
+    <w:rsid w:val="00492D1C"/>
+    <w:rPr>
+      <w:rFonts w:ascii="Times New Roman" w:hAnsi="Times New Roman"/>
+      <w:sz w:val="24"/>
+    </w:rPr>
+  </w:style>
+  <w:style w:type="paragraph" w:styleId="llb">
+    <w:name w:val="footer"/>
+    <w:basedOn w:val="Norml"/>
+    <w:link w:val="llbChar"/>
+    <w:uiPriority w:val="99"/>
+    <w:unhideWhenUsed/>
+    <w:rsid w:val="00492D1C"/>
+    <w:pPr>
+      <w:tabs>
+        <w:tab w:val="center" w:pos="4536"/>
+        <w:tab w:val="right" w:pos="9072"/>
+      </w:tabs>
+      <w:spacing w:after="0" w:line="240" w:lineRule="auto"/>
+    </w:pPr>
+  </w:style>
+  <w:style w:type="character" w:customStyle="1" w:styleId="llbChar">
+    <w:name w:val="Élőláb Char"/>
+    <w:basedOn w:val="Bekezdsalapbettpusa"/>
+    <w:link w:val="llb"/>
+    <w:uiPriority w:val="99"/>
+    <w:rsid w:val="00492D1C"/>
+    <w:rPr>
+      <w:rFonts w:ascii="Times New Roman" w:hAnsi="Times New Roman"/>
+      <w:sz w:val="24"/>
+    </w:rPr>
+  </w:style>
 </w:styles>
 </file>
 
@@ -1098,4 +1356,16 @@
     </a:ext>
   </a:extLst>
 </a:theme>
+</file>
+
+<file path=customXml/item1.xml><?xml version="1.0" encoding="utf-8"?>
+<b:Sources xmlns:b="http://schemas.openxmlformats.org/officeDocument/2006/bibliography" xmlns="http://schemas.openxmlformats.org/officeDocument/2006/bibliography" SelectedStyle="\APASixthEditionOfficeOnline.xsl" StyleName="APA" Version="6"/>
+</file>
+
+<file path=customXml/itemProps1.xml><?xml version="1.0" encoding="utf-8"?>
+<ds:datastoreItem xmlns:ds="http://schemas.openxmlformats.org/officeDocument/2006/customXml" ds:itemID="{33532F2A-F2DF-4B1B-9C9F-4CA5F2C1D265}">
+  <ds:schemaRefs>
+    <ds:schemaRef ds:uri="http://schemas.openxmlformats.org/officeDocument/2006/bibliography"/>
+  </ds:schemaRefs>
+</ds:datastoreItem>
 </file>
</xml_diff>